<commit_message>
112622 makes changes to recommendations.
</commit_message>
<xml_diff>
--- a/Guided Capstone Project Report.docx
+++ b/Guided Capstone Project Report.docx
@@ -576,7 +576,31 @@
         <w:t>Current Recommendation</w:t>
       </w:r>
       <w:r>
-        <w:t>: As these are 3 of the 8 most important features according to our model training, we have reason for Big Mountain Resort to increase their price. Note, Big Mountain Resort is already the most expensive resort in Montana, raising the price $13 could be excessive. With an average of 350,000 visitors purchasing an average of 5 tickets each season, even just a $1 increase (to $82) in price would increase revenue by $1,750,000 already covering the 1,540,000 dollars needed for the new chair lift.</w:t>
+        <w:t xml:space="preserve">: As these are 3 of the 8 most important features according to our model training, we have reason for Big Mountain Resort to increase their price. </w:t>
+      </w:r>
+      <w:r>
+        <w:t xml:space="preserve">We recommend Big Mountain Resort to up their price by $13. </w:t>
+      </w:r>
+      <w:r>
+        <w:t xml:space="preserve">With an average of 350,000 visitors purchasing an average of 5 tickets each season, </w:t>
+      </w:r>
+      <w:r>
+        <w:t xml:space="preserve">this increase in ticket </w:t>
+      </w:r>
+      <w:r>
+        <w:t>price would increase revenue by $</w:t>
+      </w:r>
+      <w:r>
+        <w:t>22,</w:t>
+      </w:r>
+      <w:r>
+        <w:t xml:space="preserve">750,000 </w:t>
+      </w:r>
+      <w:r>
+        <w:t xml:space="preserve">well above </w:t>
+      </w:r>
+      <w:r>
+        <w:t>the 1,540,000 dollars needed for the new chair lift.</w:t>
       </w:r>
     </w:p>
     <w:p/>

</xml_diff>